<commit_message>
Failed try to create a cache proxy,\n this commit was saved just in case of a new idea to resolve the issue
</commit_message>
<xml_diff>
--- a/assignment2 redesign-app/Selected design templates.docx
+++ b/assignment2 redesign-app/Selected design templates.docx
@@ -194,11 +194,9 @@
         </w:numPr>
         <w:bidi w:val="0"/>
       </w:pPr>
-      <w:proofErr w:type="spellStart"/>
-      <w:r>
-        <w:t>dsa</w:t>
-      </w:r>
-      <w:proofErr w:type="spellEnd"/>
+      <w:r>
+        <w:t>[PLACEHOLDER]</w:t>
+      </w:r>
     </w:p>
     <w:sectPr>
       <w:pgSz w:w="11906" w:h="16838"/>

</xml_diff>

<commit_message>
Data base was seperetaed to a different class. Singleton design pattern was applied so no more than one DB can exist simultaneously
</commit_message>
<xml_diff>
--- a/assignment2 redesign-app/Selected design templates.docx
+++ b/assignment2 redesign-app/Selected design templates.docx
@@ -25,85 +25,74 @@
         <w:pStyle w:val="a3"/>
         <w:numPr>
           <w:ilvl w:val="0"/>
-          <w:numId w:val="2"/>
+          <w:numId w:val="3"/>
         </w:numPr>
         <w:bidi w:val="0"/>
       </w:pPr>
       <w:r>
-        <w:t>Proxy - The</w:t>
-      </w:r>
+        <w:t xml:space="preserve">Adapter – The adapted pattern is used in order to bridge two legacy components </w:t>
+      </w:r>
+      <w:r>
+        <w:t>that were not originally linked. Nonetheless the bridging logic is feasible. The recommended way of implementing it is in a different component named 'adapter'.</w:t>
+      </w:r>
+    </w:p>
+    <w:p>
+      <w:pPr>
+        <w:pStyle w:val="a3"/>
+        <w:bidi w:val="0"/>
+        <w:ind w:left="1080"/>
+      </w:pPr>
+      <w:r>
+        <w:t xml:space="preserve">In the current project the 2 adapters were made using a similar </w:t>
+      </w:r>
+      <w:proofErr w:type="gramStart"/>
+      <w:r>
+        <w:t>logic :</w:t>
+      </w:r>
+      <w:proofErr w:type="gramEnd"/>
       <w:r>
         <w:t xml:space="preserve"> </w:t>
       </w:r>
-      <w:r>
-        <w:t>proxy</w:t>
-      </w:r>
-      <w:r>
-        <w:t xml:space="preserve"> pattern</w:t>
-      </w:r>
-      <w:r>
-        <w:t xml:space="preserve"> allows bridging between two existing legacy components in a </w:t>
-      </w:r>
-      <w:r>
-        <w:t>coupled</w:t>
-      </w:r>
-      <w:r>
-        <w:t xml:space="preserve"> relationship. This situation is reminiscent of data management from the server to the client in the original Facebook</w:t>
-      </w:r>
-      <w:r>
-        <w:t xml:space="preserve"> application. T</w:t>
-      </w:r>
-      <w:r>
-        <w:t xml:space="preserve">he </w:t>
-      </w:r>
-      <w:r>
-        <w:t>proxy constitutes</w:t>
-      </w:r>
-      <w:r>
-        <w:t xml:space="preserve"> a polymorphic item for one </w:t>
-      </w:r>
-      <w:r>
-        <w:t>of the</w:t>
-      </w:r>
-      <w:r>
-        <w:t xml:space="preserve"> legacy and basically impersonates it. In this way </w:t>
-      </w:r>
-      <w:r>
-        <w:t>one</w:t>
-      </w:r>
-      <w:r>
-        <w:t xml:space="preserve"> can </w:t>
-      </w:r>
-      <w:r>
-        <w:t>apply more</w:t>
-      </w:r>
-      <w:r>
-        <w:t xml:space="preserve"> logic </w:t>
-      </w:r>
-      <w:r>
-        <w:t>which</w:t>
-      </w:r>
-      <w:r>
-        <w:t xml:space="preserve"> could not be </w:t>
-      </w:r>
-      <w:r>
-        <w:t>applied</w:t>
-      </w:r>
-      <w:r>
-        <w:t xml:space="preserve"> </w:t>
-      </w:r>
-      <w:r>
-        <w:t>earlie</w:t>
-      </w:r>
-      <w:r>
-        <w:t>r</w:t>
-      </w:r>
-      <w:r>
-        <w:rPr>
-          <w:rFonts w:cs="Arial"/>
-          <w:rtl/>
-        </w:rPr>
-        <w:t>.</w:t>
+      <w:proofErr w:type="spellStart"/>
+      <w:r>
+        <w:t>FormattedPage</w:t>
+      </w:r>
+      <w:proofErr w:type="spellEnd"/>
+      <w:r>
+        <w:t xml:space="preserve">, </w:t>
+      </w:r>
+      <w:proofErr w:type="spellStart"/>
+      <w:r>
+        <w:t>FormattedAlbum</w:t>
+      </w:r>
+      <w:proofErr w:type="spellEnd"/>
+      <w:r>
+        <w:t xml:space="preserve">. </w:t>
+      </w:r>
+      <w:r>
+        <w:t xml:space="preserve">Those components compose a Page object and an Album object respectively. </w:t>
+      </w:r>
+      <w:r>
+        <w:t xml:space="preserve">They only alter the original classes' </w:t>
+      </w:r>
+      <w:proofErr w:type="spellStart"/>
+      <w:r>
+        <w:t>ToString</w:t>
+      </w:r>
+      <w:proofErr w:type="spellEnd"/>
+      <w:r>
+        <w:t xml:space="preserve"> method so it will be more human readable and suit the </w:t>
+      </w:r>
+      <w:proofErr w:type="spellStart"/>
+      <w:r>
+        <w:t>ListBox</w:t>
+      </w:r>
+      <w:proofErr w:type="spellEnd"/>
+      <w:r>
+        <w:t xml:space="preserve"> UI. </w:t>
+      </w:r>
+      <w:r>
+        <w:t>Therefore it is considered a use of the adapter design pattern.</w:t>
       </w:r>
     </w:p>
     <w:p>
@@ -111,30 +100,6 @@
         <w:pStyle w:val="a3"/>
         <w:bidi w:val="0"/>
       </w:pPr>
-      <w:r>
-        <w:t xml:space="preserve">I the current project a cache proxy was used in order to make the application more </w:t>
-      </w:r>
-      <w:r>
-        <w:t>resilient to</w:t>
-      </w:r>
-      <w:r>
-        <w:t xml:space="preserve"> internet disconnections.  The proxy caches the information on the first</w:t>
-      </w:r>
-      <w:r>
-        <w:t xml:space="preserve"> server engagement</w:t>
-      </w:r>
-      <w:r>
-        <w:t xml:space="preserve"> </w:t>
-      </w:r>
-      <w:r>
-        <w:t xml:space="preserve">so it could </w:t>
-      </w:r>
-      <w:r>
-        <w:t xml:space="preserve">be </w:t>
-      </w:r>
-      <w:r>
-        <w:t>used it in an abrupt cut off.</w:t>
-      </w:r>
     </w:p>
     <w:p>
       <w:pPr>
@@ -147,7 +112,7 @@
         <w:pStyle w:val="a3"/>
         <w:numPr>
           <w:ilvl w:val="0"/>
-          <w:numId w:val="2"/>
+          <w:numId w:val="3"/>
         </w:numPr>
         <w:bidi w:val="0"/>
       </w:pPr>
@@ -165,24 +130,156 @@
       <w:pPr>
         <w:pStyle w:val="a3"/>
         <w:bidi w:val="0"/>
-      </w:pPr>
-      <w:r>
-        <w:t xml:space="preserve">In the current project it will be used in order to create the Midpoint object, since it is </w:t>
-      </w:r>
-      <w:r>
-        <w:t xml:space="preserve">it is a made from the city object and </w:t>
-      </w:r>
-      <w:r>
-        <w:t>the group list object. Both are</w:t>
-      </w:r>
-      <w:r>
-        <w:t xml:space="preserve"> also composite more objects. Furthermore, the midpoint object is very likely to be extended or altered and for those reasons, the builder pattern is almost required for this case.</w:t>
+        <w:ind w:left="1080"/>
+      </w:pPr>
+      <w:r>
+        <w:t xml:space="preserve">In the current project it will be used in order to create the </w:t>
+      </w:r>
+      <w:r>
+        <w:t>'</w:t>
+      </w:r>
+      <w:proofErr w:type="spellStart"/>
+      <w:r>
+        <w:t>UserAverageableDetails</w:t>
+      </w:r>
+      <w:proofErr w:type="spellEnd"/>
+      <w:r>
+        <w:t xml:space="preserve">' </w:t>
+      </w:r>
+      <w:r>
+        <w:t>object</w:t>
+      </w:r>
+      <w:r>
+        <w:t>s</w:t>
+      </w:r>
+      <w:r>
+        <w:t xml:space="preserve"> (also the builder component)</w:t>
+      </w:r>
+      <w:r>
+        <w:t xml:space="preserve">, </w:t>
+      </w:r>
+      <w:r>
+        <w:t>since '</w:t>
+      </w:r>
+      <w:proofErr w:type="spellStart"/>
+      <w:r>
+        <w:t>averageable</w:t>
+      </w:r>
+      <w:proofErr w:type="spellEnd"/>
+      <w:r>
+        <w:t xml:space="preserve"> details</w:t>
+      </w:r>
+      <w:r>
+        <w:t>'</w:t>
+      </w:r>
+      <w:r>
+        <w:t xml:space="preserve"> is not a coherent definition and could be easily expanded, diminished or altered in the future.</w:t>
+      </w:r>
+      <w:r>
+        <w:t xml:space="preserve"> This may suggest that in the future that the class structure will be changed. For example</w:t>
+      </w:r>
+      <w:proofErr w:type="gramStart"/>
+      <w:r>
+        <w:t>,</w:t>
+      </w:r>
+      <w:r>
+        <w:t xml:space="preserve">  a</w:t>
+      </w:r>
+      <w:proofErr w:type="gramEnd"/>
+      <w:r>
+        <w:t xml:space="preserve"> user's favorite musical genre can be considered as '</w:t>
+      </w:r>
+      <w:proofErr w:type="spellStart"/>
+      <w:r>
+        <w:t>avereageable</w:t>
+      </w:r>
+      <w:proofErr w:type="spellEnd"/>
+      <w:r>
+        <w:t xml:space="preserve">': </w:t>
       </w:r>
     </w:p>
     <w:p>
       <w:pPr>
         <w:pStyle w:val="a3"/>
         <w:bidi w:val="0"/>
+        <w:ind w:left="1080"/>
+      </w:pPr>
+      <w:proofErr w:type="spellStart"/>
+      <w:proofErr w:type="gramStart"/>
+      <w:r>
+        <w:t>MusicAverage</w:t>
+      </w:r>
+      <w:proofErr w:type="spellEnd"/>
+      <w:r>
+        <w:t>(</w:t>
+      </w:r>
+      <w:proofErr w:type="spellStart"/>
+      <w:proofErr w:type="gramEnd"/>
+      <w:r>
+        <w:rPr>
+          <w:rFonts w:hint="cs"/>
+        </w:rPr>
+        <w:t>S</w:t>
+      </w:r>
+      <w:r>
+        <w:t>oulMusic</w:t>
+      </w:r>
+      <w:proofErr w:type="spellEnd"/>
+      <w:r>
+        <w:t xml:space="preserve"> , Jazz) = Funk.</w:t>
+      </w:r>
+    </w:p>
+    <w:p>
+      <w:pPr>
+        <w:pStyle w:val="a3"/>
+        <w:bidi w:val="0"/>
+        <w:ind w:left="1080"/>
+      </w:pPr>
+      <w:r>
+        <w:t xml:space="preserve">At this point it is worth </w:t>
+      </w:r>
+      <w:r>
+        <w:t>considering a</w:t>
+      </w:r>
+      <w:r>
+        <w:t xml:space="preserve"> </w:t>
+      </w:r>
+      <w:r>
+        <w:t>replace</w:t>
+      </w:r>
+      <w:r>
+        <w:t xml:space="preserve">ment of </w:t>
+      </w:r>
+      <w:r>
+        <w:t>the Builder component.</w:t>
+      </w:r>
+    </w:p>
+    <w:p>
+      <w:pPr>
+        <w:pStyle w:val="a3"/>
+        <w:bidi w:val="0"/>
+        <w:ind w:left="1080"/>
+      </w:pPr>
+      <w:r>
+        <w:t>Also, the composer may be altered, for instance the '</w:t>
+      </w:r>
+      <w:proofErr w:type="spellStart"/>
+      <w:r>
+        <w:t>ClosestCity</w:t>
+      </w:r>
+      <w:proofErr w:type="spellEnd"/>
+      <w:r>
+        <w:t>' property may be calculated in a different way rather than a simple aerial average.</w:t>
+      </w:r>
+    </w:p>
+    <w:p>
+      <w:pPr>
+        <w:pStyle w:val="a3"/>
+        <w:bidi w:val="0"/>
+        <w:rPr>
+          <w:rFonts w:hint="cs"/>
+          <w:rtl/>
+        </w:rPr>
       </w:pPr>
     </w:p>
     <w:p>
@@ -190,7 +287,7 @@
         <w:pStyle w:val="a3"/>
         <w:numPr>
           <w:ilvl w:val="0"/>
-          <w:numId w:val="2"/>
+          <w:numId w:val="3"/>
         </w:numPr>
         <w:bidi w:val="0"/>
       </w:pPr>
@@ -302,6 +399,95 @@
     </w:lvl>
   </w:abstractNum>
   <w:abstractNum w:abstractNumId="1">
+    <w:nsid w:val="59597684"/>
+    <w:multiLevelType w:val="hybridMultilevel"/>
+    <w:tmpl w:val="1318BBDC"/>
+    <w:lvl w:ilvl="0" w:tplc="C2863C42">
+      <w:start w:val="1"/>
+      <w:numFmt w:val="decimal"/>
+      <w:lvlText w:val="%1."/>
+      <w:lvlJc w:val="left"/>
+      <w:pPr>
+        <w:ind w:left="1080" w:hanging="360"/>
+      </w:pPr>
+      <w:rPr>
+        <w:rFonts w:hint="default"/>
+      </w:rPr>
+    </w:lvl>
+    <w:lvl w:ilvl="1" w:tplc="04090019" w:tentative="1">
+      <w:start w:val="1"/>
+      <w:numFmt w:val="lowerLetter"/>
+      <w:lvlText w:val="%2."/>
+      <w:lvlJc w:val="left"/>
+      <w:pPr>
+        <w:ind w:left="1800" w:hanging="360"/>
+      </w:pPr>
+    </w:lvl>
+    <w:lvl w:ilvl="2" w:tplc="0409001B" w:tentative="1">
+      <w:start w:val="1"/>
+      <w:numFmt w:val="lowerRoman"/>
+      <w:lvlText w:val="%3."/>
+      <w:lvlJc w:val="right"/>
+      <w:pPr>
+        <w:ind w:left="2520" w:hanging="180"/>
+      </w:pPr>
+    </w:lvl>
+    <w:lvl w:ilvl="3" w:tplc="0409000F" w:tentative="1">
+      <w:start w:val="1"/>
+      <w:numFmt w:val="decimal"/>
+      <w:lvlText w:val="%4."/>
+      <w:lvlJc w:val="left"/>
+      <w:pPr>
+        <w:ind w:left="3240" w:hanging="360"/>
+      </w:pPr>
+    </w:lvl>
+    <w:lvl w:ilvl="4" w:tplc="04090019" w:tentative="1">
+      <w:start w:val="1"/>
+      <w:numFmt w:val="lowerLetter"/>
+      <w:lvlText w:val="%5."/>
+      <w:lvlJc w:val="left"/>
+      <w:pPr>
+        <w:ind w:left="3960" w:hanging="360"/>
+      </w:pPr>
+    </w:lvl>
+    <w:lvl w:ilvl="5" w:tplc="0409001B" w:tentative="1">
+      <w:start w:val="1"/>
+      <w:numFmt w:val="lowerRoman"/>
+      <w:lvlText w:val="%6."/>
+      <w:lvlJc w:val="right"/>
+      <w:pPr>
+        <w:ind w:left="4680" w:hanging="180"/>
+      </w:pPr>
+    </w:lvl>
+    <w:lvl w:ilvl="6" w:tplc="0409000F" w:tentative="1">
+      <w:start w:val="1"/>
+      <w:numFmt w:val="decimal"/>
+      <w:lvlText w:val="%7."/>
+      <w:lvlJc w:val="left"/>
+      <w:pPr>
+        <w:ind w:left="5400" w:hanging="360"/>
+      </w:pPr>
+    </w:lvl>
+    <w:lvl w:ilvl="7" w:tplc="04090019" w:tentative="1">
+      <w:start w:val="1"/>
+      <w:numFmt w:val="lowerLetter"/>
+      <w:lvlText w:val="%8."/>
+      <w:lvlJc w:val="left"/>
+      <w:pPr>
+        <w:ind w:left="6120" w:hanging="360"/>
+      </w:pPr>
+    </w:lvl>
+    <w:lvl w:ilvl="8" w:tplc="0409001B" w:tentative="1">
+      <w:start w:val="1"/>
+      <w:numFmt w:val="lowerRoman"/>
+      <w:lvlText w:val="%9."/>
+      <w:lvlJc w:val="right"/>
+      <w:pPr>
+        <w:ind w:left="6840" w:hanging="180"/>
+      </w:pPr>
+    </w:lvl>
+  </w:abstractNum>
+  <w:abstractNum w:abstractNumId="2">
     <w:nsid w:val="79313241"/>
     <w:multiLevelType w:val="hybridMultilevel"/>
     <w:tmpl w:val="00A05E92"/>
@@ -391,10 +577,13 @@
     </w:lvl>
   </w:abstractNum>
   <w:num w:numId="1">
-    <w:abstractNumId w:val="1"/>
+    <w:abstractNumId w:val="2"/>
   </w:num>
   <w:num w:numId="2">
     <w:abstractNumId w:val="0"/>
+  </w:num>
+  <w:num w:numId="3">
+    <w:abstractNumId w:val="1"/>
   </w:num>
 </w:numbering>
 </file>

</xml_diff>

<commit_message>
explanation about the singleton DP was added
</commit_message>
<xml_diff>
--- a/assignment2 redesign-app/Selected design templates.docx
+++ b/assignment2 redesign-app/Selected design templates.docx
@@ -292,7 +292,44 @@
         <w:bidi w:val="0"/>
       </w:pPr>
       <w:r>
-        <w:t>[PLACEHOLDER]</w:t>
+        <w:t xml:space="preserve">Singleton – The Singleton pattern assert the </w:t>
+      </w:r>
+      <w:r>
+        <w:t>existence</w:t>
+      </w:r>
+      <w:r>
+        <w:t xml:space="preserve"> of no more than one instance of a specific type.</w:t>
+      </w:r>
+      <w:r>
+        <w:t xml:space="preserve"> In this way it </w:t>
+      </w:r>
+      <w:r>
+        <w:t>prevents</w:t>
+      </w:r>
+      <w:r>
+        <w:t xml:space="preserve"> potential bugs and security problems.</w:t>
+      </w:r>
+    </w:p>
+    <w:p>
+      <w:pPr>
+        <w:pStyle w:val="a3"/>
+        <w:bidi w:val="0"/>
+        <w:ind w:left="1080"/>
+      </w:pPr>
+      <w:r>
+        <w:t xml:space="preserve">In the current project the cities data-base was created in a separate file as a singleton. This creation method is highly important since the cities supposed to have a unique instance </w:t>
+      </w:r>
+      <w:r>
+        <w:t>with unique details</w:t>
+      </w:r>
+      <w:r>
+        <w:t xml:space="preserve">. Thus a single source of truth paradigm is applied. </w:t>
+      </w:r>
+      <w:r>
+        <w:t>Unintentionally this separation into a different component also applied another design pattern – the Façade.</w:t>
+      </w:r>
+      <w:r>
+        <w:t xml:space="preserve"> </w:t>
       </w:r>
     </w:p>
     <w:sectPr>

</xml_diff>

<commit_message>
Documenting file was edited
</commit_message>
<xml_diff>
--- a/assignment2 redesign-app/Selected design templates.docx
+++ b/assignment2 redesign-app/Selected design templates.docx
@@ -43,53 +43,13 @@
         <w:ind w:left="1080"/>
       </w:pPr>
       <w:r>
-        <w:t xml:space="preserve">In the current project the 2 adapters were made using a similar </w:t>
-      </w:r>
-      <w:proofErr w:type="gramStart"/>
-      <w:r>
-        <w:t>logic :</w:t>
-      </w:r>
-      <w:proofErr w:type="gramEnd"/>
-      <w:r>
-        <w:t xml:space="preserve"> </w:t>
-      </w:r>
-      <w:proofErr w:type="spellStart"/>
-      <w:r>
-        <w:t>FormattedPage</w:t>
-      </w:r>
-      <w:proofErr w:type="spellEnd"/>
-      <w:r>
-        <w:t xml:space="preserve">, </w:t>
-      </w:r>
-      <w:proofErr w:type="spellStart"/>
-      <w:r>
-        <w:t>FormattedAlbum</w:t>
-      </w:r>
-      <w:proofErr w:type="spellEnd"/>
-      <w:r>
-        <w:t xml:space="preserve">. </w:t>
+        <w:t xml:space="preserve">In the current project the 2 adapters were made using a similar logic : FormattedPage, FormattedAlbum. </w:t>
       </w:r>
       <w:r>
         <w:t xml:space="preserve">Those components compose a Page object and an Album object respectively. </w:t>
       </w:r>
       <w:r>
-        <w:t xml:space="preserve">They only alter the original classes' </w:t>
-      </w:r>
-      <w:proofErr w:type="spellStart"/>
-      <w:r>
-        <w:t>ToString</w:t>
-      </w:r>
-      <w:proofErr w:type="spellEnd"/>
-      <w:r>
-        <w:t xml:space="preserve"> method so it will be more human readable and suit the </w:t>
-      </w:r>
-      <w:proofErr w:type="spellStart"/>
-      <w:r>
-        <w:t>ListBox</w:t>
-      </w:r>
-      <w:proofErr w:type="spellEnd"/>
-      <w:r>
-        <w:t xml:space="preserve"> UI. </w:t>
+        <w:t xml:space="preserve">They only alter the original classes' ToString method so it will be more human readable and suit the ListBox UI. </w:t>
       </w:r>
       <w:r>
         <w:t>Therefore it is considered a use of the adapter design pattern.</w:t>
@@ -138,11 +98,9 @@
       <w:r>
         <w:t>'</w:t>
       </w:r>
-      <w:proofErr w:type="spellStart"/>
       <w:r>
         <w:t>UserAverageableDetails</w:t>
       </w:r>
-      <w:proofErr w:type="spellEnd"/>
       <w:r>
         <w:t xml:space="preserve">' </w:t>
       </w:r>
@@ -156,18 +114,19 @@
         <w:t xml:space="preserve"> (also the builder component)</w:t>
       </w:r>
       <w:r>
-        <w:t xml:space="preserve">, </w:t>
-      </w:r>
-      <w:r>
-        <w:t>since '</w:t>
-      </w:r>
-      <w:proofErr w:type="spellStart"/>
-      <w:r>
-        <w:t>averageable</w:t>
-      </w:r>
-      <w:proofErr w:type="spellEnd"/>
-      <w:r>
-        <w:t xml:space="preserve"> details</w:t>
+        <w:t xml:space="preserve"> using the 'Averageizer' object. </w:t>
+      </w:r>
+      <w:r>
+        <w:t xml:space="preserve"> </w:t>
+      </w:r>
+      <w:r>
+        <w:t>This usage is correct since</w:t>
+      </w:r>
+      <w:r>
+        <w:t xml:space="preserve"> '</w:t>
+      </w:r>
+      <w:r>
+        <w:t>averageable details</w:t>
       </w:r>
       <w:r>
         <w:t>'</w:t>
@@ -178,24 +137,14 @@
       <w:r>
         <w:t xml:space="preserve"> This may suggest that in the future that the class structure will be changed. For example</w:t>
       </w:r>
-      <w:proofErr w:type="gramStart"/>
       <w:r>
         <w:t>,</w:t>
       </w:r>
       <w:r>
-        <w:t xml:space="preserve">  a</w:t>
-      </w:r>
-      <w:proofErr w:type="gramEnd"/>
-      <w:r>
-        <w:t xml:space="preserve"> user's favorite musical genre can be considered as '</w:t>
-      </w:r>
-      <w:proofErr w:type="spellStart"/>
-      <w:r>
-        <w:t>avereageable</w:t>
-      </w:r>
-      <w:proofErr w:type="spellEnd"/>
-      <w:r>
-        <w:t xml:space="preserve">': </w:t>
+        <w:t xml:space="preserve"> </w:t>
+      </w:r>
+      <w:r>
+        <w:t xml:space="preserve">a user's favorite musical genre can be considered as 'avereageable': </w:t>
       </w:r>
     </w:p>
     <w:p>
@@ -204,17 +153,9 @@
         <w:bidi w:val="0"/>
         <w:ind w:left="1080"/>
       </w:pPr>
-      <w:proofErr w:type="spellStart"/>
-      <w:proofErr w:type="gramStart"/>
-      <w:r>
-        <w:t>MusicAverage</w:t>
-      </w:r>
-      <w:proofErr w:type="spellEnd"/>
-      <w:r>
-        <w:t>(</w:t>
-      </w:r>
-      <w:proofErr w:type="spellStart"/>
-      <w:proofErr w:type="gramEnd"/>
+      <w:r>
+        <w:t>MusicAverage(</w:t>
+      </w:r>
       <w:r>
         <w:rPr>
           <w:rFonts w:hint="cs"/>
@@ -222,11 +163,7 @@
         <w:t>S</w:t>
       </w:r>
       <w:r>
-        <w:t>oulMusic</w:t>
-      </w:r>
-      <w:proofErr w:type="spellEnd"/>
-      <w:r>
-        <w:t xml:space="preserve"> , Jazz) = Funk.</w:t>
+        <w:t>oulMusic , Jazz) = Funk.</w:t>
       </w:r>
     </w:p>
     <w:p>
@@ -261,15 +198,7 @@
         <w:ind w:left="1080"/>
       </w:pPr>
       <w:r>
-        <w:t>Also, the composer may be altered, for instance the '</w:t>
-      </w:r>
-      <w:proofErr w:type="spellStart"/>
-      <w:r>
-        <w:t>ClosestCity</w:t>
-      </w:r>
-      <w:proofErr w:type="spellEnd"/>
-      <w:r>
-        <w:t>' property may be calculated in a different way rather than a simple aerial average.</w:t>
+        <w:t>Also, the composer may be altered, for instance the 'ClosestCity' property may be calculated in a different way rather than a simple aerial average.</w:t>
       </w:r>
     </w:p>
     <w:p>
@@ -277,7 +206,6 @@
         <w:pStyle w:val="a3"/>
         <w:bidi w:val="0"/>
         <w:rPr>
-          <w:rFonts w:hint="cs"/>
           <w:rtl/>
         </w:rPr>
       </w:pPr>
@@ -317,7 +245,13 @@
         <w:ind w:left="1080"/>
       </w:pPr>
       <w:r>
-        <w:t xml:space="preserve">In the current project the cities data-base was created in a separate file as a singleton. This creation method is highly important since the cities supposed to have a unique instance </w:t>
+        <w:t>In the current project the cities data-base was created in a separate file as a singleton</w:t>
+      </w:r>
+      <w:r>
+        <w:t>- the 'CitiesDataBase' class</w:t>
+      </w:r>
+      <w:r>
+        <w:t xml:space="preserve">. This creation method is highly important since the cities supposed to have a unique instance </w:t>
       </w:r>
       <w:r>
         <w:t>with unique details</w:t>

</xml_diff>